<commit_message>
Changed sentence to improve readability
</commit_message>
<xml_diff>
--- a/Resume/Rahul-Resume.docx
+++ b/Resume/Rahul-Resume.docx
@@ -2684,10 +2684,9 @@
         </w:tabs>
         <w:kinsoku w:val="0"/>
         <w:overflowPunct w:val="0"/>
-        <w:spacing w:before="102"/>
         <w:ind w:hanging="180"/>
         <w:rPr>
-          <w:spacing w:val="-4"/>
+          <w:spacing w:val="-2"/>
           <w:sz w:val="18"/>
           <w:szCs w:val="18"/>
         </w:rPr>
@@ -2701,275 +2700,67 @@
       </w:r>
       <w:r>
         <w:rPr>
-          <w:sz w:val="18"/>
-          <w:szCs w:val="18"/>
-        </w:rPr>
-        <w:t>100%</w:t>
-      </w:r>
-      <w:r>
-        <w:rPr>
-          <w:spacing w:val="4"/>
-          <w:sz w:val="18"/>
-          <w:szCs w:val="18"/>
-        </w:rPr>
-        <w:t xml:space="preserve"> </w:t>
-      </w:r>
-      <w:r>
-        <w:rPr>
-          <w:sz w:val="18"/>
-          <w:szCs w:val="18"/>
-        </w:rPr>
-        <w:t>of</w:t>
-      </w:r>
-      <w:r>
-        <w:rPr>
-          <w:spacing w:val="4"/>
-          <w:sz w:val="18"/>
-          <w:szCs w:val="18"/>
-        </w:rPr>
-        <w:t xml:space="preserve"> </w:t>
-      </w:r>
-      <w:r>
-        <w:rPr>
-          <w:sz w:val="18"/>
-          <w:szCs w:val="18"/>
-        </w:rPr>
-        <w:t>Production</w:t>
-      </w:r>
-      <w:r>
-        <w:rPr>
-          <w:spacing w:val="-5"/>
-          <w:sz w:val="18"/>
-          <w:szCs w:val="18"/>
-        </w:rPr>
-        <w:t xml:space="preserve"> </w:t>
-      </w:r>
-      <w:r>
-        <w:rPr>
-          <w:sz w:val="18"/>
-          <w:szCs w:val="18"/>
-        </w:rPr>
-        <w:t>bugs</w:t>
-      </w:r>
-      <w:r>
-        <w:rPr>
-          <w:spacing w:val="3"/>
-          <w:sz w:val="18"/>
-          <w:szCs w:val="18"/>
-        </w:rPr>
-        <w:t xml:space="preserve"> </w:t>
-      </w:r>
-      <w:r>
-        <w:rPr>
-          <w:b/>
-          <w:bCs/>
-          <w:sz w:val="18"/>
-          <w:szCs w:val="18"/>
-        </w:rPr>
-        <w:t>by</w:t>
-      </w:r>
-      <w:r>
-        <w:rPr>
-          <w:b/>
-          <w:bCs/>
-          <w:spacing w:val="-7"/>
-          <w:sz w:val="18"/>
-          <w:szCs w:val="18"/>
-        </w:rPr>
-        <w:t xml:space="preserve"> </w:t>
-      </w:r>
-      <w:r>
-        <w:rPr>
-          <w:b/>
-          <w:bCs/>
-          <w:sz w:val="18"/>
-          <w:szCs w:val="18"/>
-        </w:rPr>
-        <w:t xml:space="preserve">analyzing </w:t>
-      </w:r>
-      <w:r>
-        <w:rPr>
-          <w:b/>
-          <w:bCs/>
-          <w:spacing w:val="4"/>
-          <w:sz w:val="18"/>
-          <w:szCs w:val="18"/>
-        </w:rPr>
-        <w:t xml:space="preserve">1000+ lines of </w:t>
-      </w:r>
-      <w:r>
-        <w:rPr>
-          <w:b/>
-          <w:bCs/>
-          <w:sz w:val="18"/>
-          <w:szCs w:val="18"/>
-        </w:rPr>
-        <w:t>code</w:t>
-      </w:r>
-      <w:r>
-        <w:rPr>
-          <w:spacing w:val="-1"/>
-          <w:sz w:val="18"/>
-          <w:szCs w:val="18"/>
-        </w:rPr>
-        <w:t xml:space="preserve"> </w:t>
-      </w:r>
-      <w:r>
-        <w:rPr>
-          <w:spacing w:val="-1"/>
-          <w:sz w:val="18"/>
-          <w:szCs w:val="18"/>
-        </w:rPr>
-        <w:t xml:space="preserve">and/or </w:t>
-      </w:r>
-      <w:r>
-        <w:rPr>
-          <w:sz w:val="18"/>
-          <w:szCs w:val="18"/>
-        </w:rPr>
-        <w:t>as</w:t>
-      </w:r>
-      <w:r>
-        <w:rPr>
-          <w:spacing w:val="3"/>
-          <w:sz w:val="18"/>
-          <w:szCs w:val="18"/>
-        </w:rPr>
-        <w:t xml:space="preserve"> </w:t>
-      </w:r>
-      <w:r>
-        <w:rPr>
-          <w:sz w:val="18"/>
-          <w:szCs w:val="18"/>
-        </w:rPr>
-        <w:t>well</w:t>
-      </w:r>
-      <w:r>
-        <w:rPr>
-          <w:spacing w:val="3"/>
-          <w:sz w:val="18"/>
-          <w:szCs w:val="18"/>
-        </w:rPr>
-        <w:t xml:space="preserve"> </w:t>
-      </w:r>
-      <w:r>
-        <w:rPr>
-          <w:sz w:val="18"/>
-          <w:szCs w:val="18"/>
-        </w:rPr>
-        <w:t>as</w:t>
-      </w:r>
-      <w:r>
-        <w:rPr>
-          <w:spacing w:val="3"/>
-          <w:sz w:val="18"/>
-          <w:szCs w:val="18"/>
-        </w:rPr>
-        <w:t xml:space="preserve"> </w:t>
-      </w:r>
-      <w:r>
-        <w:rPr>
-          <w:spacing w:val="3"/>
-          <w:sz w:val="18"/>
-          <w:szCs w:val="18"/>
-        </w:rPr>
-        <w:t>over</w:t>
-      </w:r>
-      <w:r>
-        <w:rPr>
-          <w:b/>
-          <w:bCs/>
-          <w:spacing w:val="3"/>
-          <w:sz w:val="18"/>
-          <w:szCs w:val="18"/>
-        </w:rPr>
-        <w:t xml:space="preserve"> millions of records </w:t>
-      </w:r>
-      <w:r>
-        <w:rPr>
-          <w:spacing w:val="3"/>
-          <w:sz w:val="18"/>
-          <w:szCs w:val="18"/>
-        </w:rPr>
-        <w:t xml:space="preserve">of </w:t>
-      </w:r>
-      <w:r>
-        <w:rPr>
-          <w:spacing w:val="-4"/>
-          <w:sz w:val="18"/>
-          <w:szCs w:val="18"/>
-        </w:rPr>
-        <w:t>data</w:t>
-      </w:r>
-      <w:r>
-        <w:rPr>
-          <w:spacing w:val="-4"/>
-          <w:sz w:val="18"/>
-          <w:szCs w:val="18"/>
-        </w:rPr>
-        <w:t xml:space="preserve"> and/or checking the</w:t>
-      </w:r>
-      <w:r>
-        <w:rPr>
-          <w:spacing w:val="-4"/>
-          <w:sz w:val="18"/>
-          <w:szCs w:val="18"/>
-        </w:rPr>
-        <w:t xml:space="preserve"> </w:t>
-      </w:r>
-      <w:r>
-        <w:rPr>
-          <w:b/>
-          <w:bCs/>
-          <w:spacing w:val="-4"/>
-          <w:sz w:val="18"/>
-          <w:szCs w:val="18"/>
-        </w:rPr>
-        <w:t>10,000+</w:t>
-      </w:r>
-      <w:r>
-        <w:rPr>
-          <w:b/>
-          <w:bCs/>
-          <w:spacing w:val="-4"/>
-          <w:sz w:val="18"/>
-          <w:szCs w:val="18"/>
-        </w:rPr>
-        <w:t xml:space="preserve"> </w:t>
-      </w:r>
-      <w:r>
-        <w:rPr>
-          <w:b/>
-          <w:bCs/>
-          <w:spacing w:val="-4"/>
-          <w:sz w:val="18"/>
-          <w:szCs w:val="18"/>
-        </w:rPr>
-        <w:t xml:space="preserve">lines </w:t>
-      </w:r>
-      <w:r>
-        <w:rPr>
-          <w:spacing w:val="-4"/>
-          <w:sz w:val="18"/>
-          <w:szCs w:val="18"/>
-        </w:rPr>
-        <w:t>debug</w:t>
-      </w:r>
-      <w:r>
-        <w:rPr>
-          <w:spacing w:val="-4"/>
-          <w:sz w:val="18"/>
-          <w:szCs w:val="18"/>
-        </w:rPr>
-        <w:t xml:space="preserve"> logs</w:t>
-      </w:r>
-      <w:r>
-        <w:rPr>
-          <w:spacing w:val="-4"/>
-          <w:sz w:val="18"/>
-          <w:szCs w:val="18"/>
-        </w:rPr>
-        <w:t xml:space="preserve"> </w:t>
+          <w:b/>
+          <w:bCs/>
+          <w:sz w:val="18"/>
+          <w:szCs w:val="18"/>
+        </w:rPr>
+        <w:t>100% of Production bugs</w:t>
+      </w:r>
+      <w:r>
+        <w:rPr>
+          <w:sz w:val="18"/>
+          <w:szCs w:val="18"/>
+        </w:rPr>
+        <w:t xml:space="preserve"> by analyzing </w:t>
+      </w:r>
+      <w:r>
+        <w:rPr>
+          <w:b/>
+          <w:bCs/>
+          <w:sz w:val="18"/>
+          <w:szCs w:val="18"/>
+        </w:rPr>
+        <w:t>1000+ lines</w:t>
+      </w:r>
+      <w:r>
+        <w:rPr>
+          <w:sz w:val="18"/>
+          <w:szCs w:val="18"/>
+        </w:rPr>
+        <w:t xml:space="preserve"> of code, checking over </w:t>
+      </w:r>
+      <w:r>
+        <w:rPr>
+          <w:b/>
+          <w:bCs/>
+          <w:sz w:val="18"/>
+          <w:szCs w:val="18"/>
+        </w:rPr>
+        <w:t>millions of records</w:t>
+      </w:r>
+      <w:r>
+        <w:rPr>
+          <w:sz w:val="18"/>
+          <w:szCs w:val="18"/>
+        </w:rPr>
+        <w:t xml:space="preserve"> of data, and checking the </w:t>
+      </w:r>
+      <w:r>
+        <w:rPr>
+          <w:b/>
+          <w:bCs/>
+          <w:sz w:val="18"/>
+          <w:szCs w:val="18"/>
+        </w:rPr>
+        <w:t>10,000+ lines</w:t>
+      </w:r>
+      <w:r>
+        <w:rPr>
+          <w:sz w:val="18"/>
+          <w:szCs w:val="18"/>
+        </w:rPr>
+        <w:t xml:space="preserve"> of debug logs</w:t>
       </w:r>
     </w:p>
     <w:p>

</xml_diff>

<commit_message>
Added skills and Academic Transcript
</commit_message>
<xml_diff>
--- a/Resume/Rahul-Resume.docx
+++ b/Resume/Rahul-Resume.docx
@@ -1,6 +1,6 @@
 
 <file path=word/document.xml><?xml version="1.0" encoding="utf-8"?>
-<w:document xmlns:wpc="http://schemas.microsoft.com/office/word/2010/wordprocessingCanvas" xmlns:cx="http://schemas.microsoft.com/office/drawing/2014/chartex" xmlns:cx1="http://schemas.microsoft.com/office/drawing/2015/9/8/chartex" xmlns:cx2="http://schemas.microsoft.com/office/drawing/2015/10/21/chartex" xmlns:cx3="http://schemas.microsoft.com/office/drawing/2016/5/9/chartex" xmlns:cx4="http://schemas.microsoft.com/office/drawing/2016/5/10/chartex" xmlns:cx5="http://schemas.microsoft.com/office/drawing/2016/5/11/chartex" xmlns:cx6="http://schemas.microsoft.com/office/drawing/2016/5/12/chartex" xmlns:cx7="http://schemas.microsoft.com/office/drawing/2016/5/13/chartex" xmlns:cx8="http://schemas.microsoft.com/office/drawing/2016/5/14/chartex" xmlns:mc="http://schemas.openxmlformats.org/markup-compatibility/2006" xmlns:aink="http://schemas.microsoft.com/office/drawing/2016/ink" xmlns:am3d="http://schemas.microsoft.com/office/drawing/2017/model3d" xmlns:o="urn:schemas-microsoft-com:office:office" xmlns:r="http://schemas.openxmlformats.org/officeDocument/2006/relationships" xmlns:m="http://schemas.openxmlformats.org/officeDocument/2006/math" xmlns:v="urn:schemas-microsoft-com:vml" xmlns:wp14="http://schemas.microsoft.com/office/word/2010/wordprocessingDrawing" xmlns:wp="http://schemas.openxmlformats.org/drawingml/2006/wordprocessingDrawing" xmlns:w10="urn:schemas-microsoft-com:office:word" xmlns:w="http://schemas.openxmlformats.org/wordprocessingml/2006/main" xmlns:w14="http://schemas.microsoft.com/office/word/2010/wordml" xmlns:w15="http://schemas.microsoft.com/office/word/2012/wordml" xmlns:w16cex="http://schemas.microsoft.com/office/word/2018/wordml/cex" xmlns:w16cid="http://schemas.microsoft.com/office/word/2016/wordml/cid" xmlns:w16="http://schemas.microsoft.com/office/word/2018/wordml" xmlns:w16sdtdh="http://schemas.microsoft.com/office/word/2020/wordml/sdtdatahash" xmlns:w16se="http://schemas.microsoft.com/office/word/2015/wordml/symex" xmlns:wpg="http://schemas.microsoft.com/office/word/2010/wordprocessingGroup" xmlns:wpi="http://schemas.microsoft.com/office/word/2010/wordprocessingInk" xmlns:wne="http://schemas.microsoft.com/office/word/2006/wordml" xmlns:wps="http://schemas.microsoft.com/office/word/2010/wordprocessingShape" mc:Ignorable="w14 w15 w16se w16cid w16 w16cex w16sdtdh wp14">
+<w:document xmlns:wpc="http://schemas.microsoft.com/office/word/2010/wordprocessingCanvas" xmlns:cx="http://schemas.microsoft.com/office/drawing/2014/chartex" xmlns:cx1="http://schemas.microsoft.com/office/drawing/2015/9/8/chartex" xmlns:cx2="http://schemas.microsoft.com/office/drawing/2015/10/21/chartex" xmlns:cx3="http://schemas.microsoft.com/office/drawing/2016/5/9/chartex" xmlns:cx4="http://schemas.microsoft.com/office/drawing/2016/5/10/chartex" xmlns:cx5="http://schemas.microsoft.com/office/drawing/2016/5/11/chartex" xmlns:cx6="http://schemas.microsoft.com/office/drawing/2016/5/12/chartex" xmlns:cx7="http://schemas.microsoft.com/office/drawing/2016/5/13/chartex" xmlns:cx8="http://schemas.microsoft.com/office/drawing/2016/5/14/chartex" xmlns:mc="http://schemas.openxmlformats.org/markup-compatibility/2006" xmlns:aink="http://schemas.microsoft.com/office/drawing/2016/ink" xmlns:am3d="http://schemas.microsoft.com/office/drawing/2017/model3d" xmlns:o="urn:schemas-microsoft-com:office:office" xmlns:oel="http://schemas.microsoft.com/office/2019/extlst" xmlns:r="http://schemas.openxmlformats.org/officeDocument/2006/relationships" xmlns:m="http://schemas.openxmlformats.org/officeDocument/2006/math" xmlns:v="urn:schemas-microsoft-com:vml" xmlns:wp14="http://schemas.microsoft.com/office/word/2010/wordprocessingDrawing" xmlns:wp="http://schemas.openxmlformats.org/drawingml/2006/wordprocessingDrawing" xmlns:w10="urn:schemas-microsoft-com:office:word" xmlns:w="http://schemas.openxmlformats.org/wordprocessingml/2006/main" xmlns:w14="http://schemas.microsoft.com/office/word/2010/wordml" xmlns:w15="http://schemas.microsoft.com/office/word/2012/wordml" xmlns:w16cex="http://schemas.microsoft.com/office/word/2018/wordml/cex" xmlns:w16cid="http://schemas.microsoft.com/office/word/2016/wordml/cid" xmlns:w16="http://schemas.microsoft.com/office/word/2018/wordml" xmlns:w16sdtdh="http://schemas.microsoft.com/office/word/2020/wordml/sdtdatahash" xmlns:w16se="http://schemas.microsoft.com/office/word/2015/wordml/symex" xmlns:wpg="http://schemas.microsoft.com/office/word/2010/wordprocessingGroup" xmlns:wpi="http://schemas.microsoft.com/office/word/2010/wordprocessingInk" xmlns:wne="http://schemas.microsoft.com/office/word/2006/wordml" xmlns:wps="http://schemas.microsoft.com/office/word/2010/wordprocessingShape" mc:Ignorable="w14 w15 w16se w16cid w16 w16cex w16sdtdh wp14">
   <w:body>
     <w:p>
       <w:pPr>
@@ -51,7 +51,7 @@
           <w:noProof/>
         </w:rPr>
         <w:pict w14:anchorId="03951270">
-          <v:group id="_x0000_s1026" style="position:absolute;margin-left:19.5pt;margin-top:5.2pt;width:556pt;height:30.05pt;z-index:251652608;mso-wrap-distance-left:0;mso-wrap-distance-right:0;mso-position-horizontal-relative:page" coordorigin="390,104" coordsize="11120,601" o:allowincell="f">
+          <v:group id="_x0000_s1026" style="position:absolute;margin-left:19.5pt;margin-top:5.2pt;width:556pt;height:30.05pt;z-index:5;mso-wrap-distance-left:0;mso-wrap-distance-right:0;mso-position-horizontal-relative:page" coordorigin="390,104" coordsize="11120,601" o:allowincell="f">
             <v:shape id="_x0000_s1027" style="position:absolute;left:390;top:104;width:11120;height:601;mso-position-horizontal-relative:page;mso-position-vertical-relative:text" coordsize="11120,601" o:allowincell="f" path="m11119,600l,600,,,11119,r,600xe" fillcolor="#ebf4fe" stroked="f">
               <v:path arrowok="t"/>
             </v:shape>
@@ -1105,12 +1105,14 @@
           <w:spacing w:val="-2"/>
         </w:rPr>
       </w:pPr>
+      <w:proofErr w:type="spellStart"/>
       <w:r>
         <w:rPr>
           <w:color w:val="328EF6"/>
         </w:rPr>
         <w:t>Sinhgad</w:t>
       </w:r>
+      <w:proofErr w:type="spellEnd"/>
       <w:r>
         <w:rPr>
           <w:color w:val="328EF6"/>
@@ -1168,7 +1170,7 @@
           <w:noProof/>
         </w:rPr>
         <w:pict w14:anchorId="09F1C794">
-          <v:shape id="_x0000_s1040" style="position:absolute;left:0;text-align:left;margin-left:19.5pt;margin-top:20.4pt;width:556pt;height:1.55pt;z-index:251657728;mso-position-horizontal-relative:page;mso-position-vertical-relative:text" coordsize="11120,31" o:allowincell="f" path="m11119,30l,30,,,11119,r,30xe" fillcolor="#328ef6" stroked="f">
+          <v:shape id="_x0000_s1040" style="position:absolute;left:0;text-align:left;margin-left:19.5pt;margin-top:20.4pt;width:556pt;height:1.55pt;z-index:10;mso-position-horizontal-relative:page;mso-position-vertical-relative:text" coordsize="11120,31" o:allowincell="f" path="m11119,30l,30,,,11119,r,30xe" fillcolor="#328ef6" stroked="f">
             <v:path arrowok="t"/>
             <w10:wrap anchorx="page"/>
           </v:shape>
@@ -1433,6 +1435,12 @@
         </w:rPr>
         <w:t>Agile</w:t>
       </w:r>
+      <w:r>
+        <w:rPr>
+          <w:spacing w:val="-2"/>
+        </w:rPr>
+        <w:t>,Minitab</w:t>
+      </w:r>
     </w:p>
     <w:p>
       <w:pPr>
@@ -1450,7 +1458,7 @@
           <w:noProof/>
         </w:rPr>
         <w:pict w14:anchorId="1B824199">
-          <v:shape id="_x0000_s1041" style="position:absolute;margin-left:19.5pt;margin-top:4.3pt;width:556pt;height:1.55pt;z-index:251653632;mso-wrap-distance-left:0;mso-wrap-distance-right:0;mso-position-horizontal-relative:page;mso-position-vertical-relative:text" coordsize="11120,31" o:allowincell="f" path="m11119,30l,30,,,11119,r,30xe" fillcolor="#328ef6" stroked="f">
+          <v:shape id="_x0000_s1041" style="position:absolute;margin-left:19.5pt;margin-top:4.3pt;width:556pt;height:1.55pt;z-index:6;mso-wrap-distance-left:0;mso-wrap-distance-right:0;mso-position-horizontal-relative:page;mso-position-vertical-relative:text" coordsize="11120,31" o:allowincell="f" path="m11119,30l,30,,,11119,r,30xe" fillcolor="#328ef6" stroked="f">
             <v:path arrowok="t"/>
             <w10:wrap type="topAndBottom" anchorx="page"/>
           </v:shape>
@@ -1586,7 +1594,7 @@
           <w:noProof/>
         </w:rPr>
         <w:pict w14:anchorId="6F1B5356">
-          <v:shape id="_x0000_s1042" style="position:absolute;margin-left:19.5pt;margin-top:4.3pt;width:556pt;height:1.55pt;z-index:251654656;mso-wrap-distance-left:0;mso-wrap-distance-right:0;mso-position-horizontal-relative:page;mso-position-vertical-relative:text" coordsize="11120,31" o:allowincell="f" path="m11119,30l,30,,,11119,r,30xe" fillcolor="#328ef6" stroked="f">
+          <v:shape id="_x0000_s1042" style="position:absolute;margin-left:19.5pt;margin-top:4.3pt;width:556pt;height:1.55pt;z-index:7;mso-wrap-distance-left:0;mso-wrap-distance-right:0;mso-position-horizontal-relative:page;mso-position-vertical-relative:text" coordsize="11120,31" o:allowincell="f" path="m11119,30l,30,,,11119,r,30xe" fillcolor="#328ef6" stroked="f">
             <v:path arrowok="t"/>
             <w10:wrap type="topAndBottom" anchorx="page"/>
           </v:shape>
@@ -1668,6 +1676,7 @@
         </w:rPr>
         <w:t xml:space="preserve"> using interactive graphs </w:t>
       </w:r>
+      <w:proofErr w:type="spellStart"/>
       <w:r>
         <w:rPr>
           <w:b/>
@@ -1675,7 +1684,17 @@
           <w:sz w:val="18"/>
           <w:szCs w:val="18"/>
         </w:rPr>
-        <w:t xml:space="preserve">plotly and cufflinks </w:t>
+        <w:t>plotly</w:t>
+      </w:r>
+      <w:proofErr w:type="spellEnd"/>
+      <w:r>
+        <w:rPr>
+          <w:b/>
+          <w:bCs/>
+          <w:sz w:val="18"/>
+          <w:szCs w:val="18"/>
+        </w:rPr>
+        <w:t xml:space="preserve"> and cufflinks </w:t>
       </w:r>
       <w:r>
         <w:rPr>
@@ -1804,7 +1823,27 @@
           <w:sz w:val="18"/>
           <w:szCs w:val="18"/>
         </w:rPr>
-        <w:t>pandas, numpy, matplotlib, seaborne and sci-kit learn</w:t>
+        <w:t xml:space="preserve">pandas, </w:t>
+      </w:r>
+      <w:proofErr w:type="spellStart"/>
+      <w:r>
+        <w:rPr>
+          <w:b/>
+          <w:bCs/>
+          <w:sz w:val="18"/>
+          <w:szCs w:val="18"/>
+        </w:rPr>
+        <w:t>numpy</w:t>
+      </w:r>
+      <w:proofErr w:type="spellEnd"/>
+      <w:r>
+        <w:rPr>
+          <w:b/>
+          <w:bCs/>
+          <w:sz w:val="18"/>
+          <w:szCs w:val="18"/>
+        </w:rPr>
+        <w:t>, matplotlib, seaborne and sci-kit learn</w:t>
       </w:r>
       <w:r>
         <w:rPr>
@@ -2035,7 +2074,7 @@
           <w:szCs w:val="18"/>
         </w:rPr>
         <w:pict w14:anchorId="0658F265">
-          <v:shape id="_x0000_s1043" style="position:absolute;left:0;text-align:left;margin-left:19.5pt;margin-top:28.8pt;width:556pt;height:1.55pt;z-index:251655680;mso-wrap-distance-left:0;mso-wrap-distance-right:0;mso-position-horizontal-relative:page;mso-position-vertical-relative:text" coordsize="11120,31" o:allowincell="f" path="m11119,30l,30,,,11119,r,30xe" fillcolor="#328ef6" stroked="f">
+          <v:shape id="_x0000_s1043" style="position:absolute;left:0;text-align:left;margin-left:19.5pt;margin-top:28.8pt;width:556pt;height:1.55pt;z-index:8;mso-wrap-distance-left:0;mso-wrap-distance-right:0;mso-position-horizontal-relative:page;mso-position-vertical-relative:text" coordsize="11120,31" o:allowincell="f" path="m11119,30l,30,,,11119,r,30xe" fillcolor="#328ef6" stroked="f">
             <v:path arrowok="t"/>
             <w10:wrap type="topAndBottom" anchorx="page"/>
           </v:shape>
@@ -2124,7 +2163,7 @@
           <w:noProof/>
         </w:rPr>
         <w:pict w14:anchorId="1D57D2C0">
-          <v:shape id="_x0000_s1044" type="#_x0000_t202" style="position:absolute;margin-left:19.5pt;margin-top:3.55pt;width:556pt;height:15.05pt;z-index:251656704;mso-wrap-distance-left:0;mso-wrap-distance-right:0;mso-position-horizontal-relative:page;mso-position-vertical-relative:text" o:allowincell="f" fillcolor="#ebf4fe" stroked="f">
+          <v:shape id="_x0000_s1044" type="#_x0000_t202" style="position:absolute;margin-left:19.5pt;margin-top:3.55pt;width:556pt;height:15.05pt;z-index:9;mso-wrap-distance-left:0;mso-wrap-distance-right:0;mso-position-horizontal-relative:page;mso-position-vertical-relative:text" o:allowincell="f" fillcolor="#ebf4fe" stroked="f">
             <v:textbox inset="0,0,0,0">
               <w:txbxContent>
                 <w:p>
@@ -4367,7 +4406,7 @@
           <w:noProof/>
         </w:rPr>
         <w:pict w14:anchorId="106446BB">
-          <v:shape id="_x0000_s1046" style="position:absolute;left:0;text-align:left;margin-left:19.5pt;margin-top:17.85pt;width:556pt;height:1.55pt;z-index:251658752;mso-position-horizontal-relative:page;mso-position-vertical-relative:text" coordsize="11120,31" o:allowincell="f" path="m11119,30l,30,,,11119,r,30xe" fillcolor="#328ef6" stroked="f">
+          <v:shape id="_x0000_s1046" style="position:absolute;left:0;text-align:left;margin-left:19.5pt;margin-top:17.85pt;width:556pt;height:1.55pt;z-index:11;mso-position-horizontal-relative:page;mso-position-vertical-relative:text" coordsize="11120,31" o:allowincell="f" path="m11119,30l,30,,,11119,r,30xe" fillcolor="#328ef6" stroked="f">
             <v:path arrowok="t"/>
             <w10:wrap anchorx="page"/>
           </v:shape>
@@ -4956,7 +4995,7 @@
 </file>
 
 <file path=word/numbering.xml><?xml version="1.0" encoding="utf-8"?>
-<w:numbering xmlns:wpc="http://schemas.microsoft.com/office/word/2010/wordprocessingCanvas" xmlns:cx="http://schemas.microsoft.com/office/drawing/2014/chartex" xmlns:cx1="http://schemas.microsoft.com/office/drawing/2015/9/8/chartex" xmlns:cx2="http://schemas.microsoft.com/office/drawing/2015/10/21/chartex" xmlns:cx3="http://schemas.microsoft.com/office/drawing/2016/5/9/chartex" xmlns:cx4="http://schemas.microsoft.com/office/drawing/2016/5/10/chartex" xmlns:cx5="http://schemas.microsoft.com/office/drawing/2016/5/11/chartex" xmlns:cx6="http://schemas.microsoft.com/office/drawing/2016/5/12/chartex" xmlns:cx7="http://schemas.microsoft.com/office/drawing/2016/5/13/chartex" xmlns:cx8="http://schemas.microsoft.com/office/drawing/2016/5/14/chartex" xmlns:mc="http://schemas.openxmlformats.org/markup-compatibility/2006" xmlns:aink="http://schemas.microsoft.com/office/drawing/2016/ink" xmlns:am3d="http://schemas.microsoft.com/office/drawing/2017/model3d" xmlns:o="urn:schemas-microsoft-com:office:office" xmlns:r="http://schemas.openxmlformats.org/officeDocument/2006/relationships" xmlns:m="http://schemas.openxmlformats.org/officeDocument/2006/math" xmlns:v="urn:schemas-microsoft-com:vml" xmlns:wp14="http://schemas.microsoft.com/office/word/2010/wordprocessingDrawing" xmlns:wp="http://schemas.openxmlformats.org/drawingml/2006/wordprocessingDrawing" xmlns:w10="urn:schemas-microsoft-com:office:word" xmlns:w="http://schemas.openxmlformats.org/wordprocessingml/2006/main" xmlns:w14="http://schemas.microsoft.com/office/word/2010/wordml" xmlns:w15="http://schemas.microsoft.com/office/word/2012/wordml" xmlns:w16cex="http://schemas.microsoft.com/office/word/2018/wordml/cex" xmlns:w16cid="http://schemas.microsoft.com/office/word/2016/wordml/cid" xmlns:w16="http://schemas.microsoft.com/office/word/2018/wordml" xmlns:w16sdtdh="http://schemas.microsoft.com/office/word/2020/wordml/sdtdatahash" xmlns:w16se="http://schemas.microsoft.com/office/word/2015/wordml/symex" xmlns:wpg="http://schemas.microsoft.com/office/word/2010/wordprocessingGroup" xmlns:wpi="http://schemas.microsoft.com/office/word/2010/wordprocessingInk" xmlns:wne="http://schemas.microsoft.com/office/word/2006/wordml" xmlns:wps="http://schemas.microsoft.com/office/word/2010/wordprocessingShape" mc:Ignorable="w14 w15 w16se w16cid w16 w16cex w16sdtdh wp14">
+<w:numbering xmlns:wpc="http://schemas.microsoft.com/office/word/2010/wordprocessingCanvas" xmlns:cx="http://schemas.microsoft.com/office/drawing/2014/chartex" xmlns:cx1="http://schemas.microsoft.com/office/drawing/2015/9/8/chartex" xmlns:cx2="http://schemas.microsoft.com/office/drawing/2015/10/21/chartex" xmlns:cx3="http://schemas.microsoft.com/office/drawing/2016/5/9/chartex" xmlns:cx4="http://schemas.microsoft.com/office/drawing/2016/5/10/chartex" xmlns:cx5="http://schemas.microsoft.com/office/drawing/2016/5/11/chartex" xmlns:cx6="http://schemas.microsoft.com/office/drawing/2016/5/12/chartex" xmlns:cx7="http://schemas.microsoft.com/office/drawing/2016/5/13/chartex" xmlns:cx8="http://schemas.microsoft.com/office/drawing/2016/5/14/chartex" xmlns:mc="http://schemas.openxmlformats.org/markup-compatibility/2006" xmlns:aink="http://schemas.microsoft.com/office/drawing/2016/ink" xmlns:am3d="http://schemas.microsoft.com/office/drawing/2017/model3d" xmlns:o="urn:schemas-microsoft-com:office:office" xmlns:oel="http://schemas.microsoft.com/office/2019/extlst" xmlns:r="http://schemas.openxmlformats.org/officeDocument/2006/relationships" xmlns:m="http://schemas.openxmlformats.org/officeDocument/2006/math" xmlns:v="urn:schemas-microsoft-com:vml" xmlns:wp14="http://schemas.microsoft.com/office/word/2010/wordprocessingDrawing" xmlns:wp="http://schemas.openxmlformats.org/drawingml/2006/wordprocessingDrawing" xmlns:w10="urn:schemas-microsoft-com:office:word" xmlns:w="http://schemas.openxmlformats.org/wordprocessingml/2006/main" xmlns:w14="http://schemas.microsoft.com/office/word/2010/wordml" xmlns:w15="http://schemas.microsoft.com/office/word/2012/wordml" xmlns:w16cex="http://schemas.microsoft.com/office/word/2018/wordml/cex" xmlns:w16cid="http://schemas.microsoft.com/office/word/2016/wordml/cid" xmlns:w16="http://schemas.microsoft.com/office/word/2018/wordml" xmlns:w16sdtdh="http://schemas.microsoft.com/office/word/2020/wordml/sdtdatahash" xmlns:w16se="http://schemas.microsoft.com/office/word/2015/wordml/symex" xmlns:wpg="http://schemas.microsoft.com/office/word/2010/wordprocessingGroup" xmlns:wpi="http://schemas.microsoft.com/office/word/2010/wordprocessingInk" xmlns:wne="http://schemas.microsoft.com/office/word/2006/wordml" xmlns:wps="http://schemas.microsoft.com/office/word/2010/wordprocessingShape" mc:Ignorable="w14 w15 w16se w16cid w16 w16cex w16sdtdh wp14">
   <w:abstractNum w:abstractNumId="0" w15:restartNumberingAfterBreak="0">
     <w:nsid w:val="00000402"/>
     <w:multiLevelType w:val="multilevel"/>
@@ -5056,7 +5095,7 @@
       </w:pPr>
     </w:lvl>
   </w:abstractNum>
-  <w:num w:numId="1">
+  <w:num w:numId="1" w16cid:durableId="976225167">
     <w:abstractNumId w:val="0"/>
   </w:num>
 </w:numbering>
@@ -5067,19 +5106,11 @@
   <w:docDefaults>
     <w:rPrDefault>
       <w:rPr>
-        <w:rFonts w:asciiTheme="minorHAnsi" w:eastAsiaTheme="minorEastAsia" w:hAnsiTheme="minorHAnsi" w:cstheme="minorBidi"/>
-        <w:kern w:val="2"/>
-        <w:sz w:val="22"/>
-        <w:szCs w:val="22"/>
-        <w:lang w:val="en-US" w:eastAsia="en-US" w:bidi="ar-SA"/>
-        <w14:ligatures w14:val="standardContextual"/>
+        <w:rFonts w:ascii="Calibri" w:eastAsia="Times New Roman" w:hAnsi="Calibri" w:cs="Times New Roman"/>
+        <w:lang w:val="en-IN" w:eastAsia="en-IN" w:bidi="ar-SA"/>
       </w:rPr>
     </w:rPrDefault>
-    <w:pPrDefault>
-      <w:pPr>
-        <w:spacing w:after="160" w:line="259" w:lineRule="auto"/>
-      </w:pPr>
-    </w:pPrDefault>
+    <w:pPrDefault/>
   </w:docDefaults>
   <w:latentStyles w:defLockedState="0" w:defUIPriority="99" w:defSemiHidden="0" w:defUnhideWhenUsed="0" w:defQFormat="0" w:count="376">
     <w:lsdException w:name="Normal" w:uiPriority="1" w:qFormat="1"/>
@@ -5468,11 +5499,12 @@
       <w:autoSpaceDE w:val="0"/>
       <w:autoSpaceDN w:val="0"/>
       <w:adjustRightInd w:val="0"/>
-      <w:spacing w:after="0" w:line="240" w:lineRule="auto"/>
     </w:pPr>
     <w:rPr>
-      <w:rFonts w:ascii="Calibri" w:hAnsi="Calibri" w:cs="Calibri"/>
-      <w:kern w:val="0"/>
+      <w:rFonts w:cs="Calibri"/>
+      <w:sz w:val="22"/>
+      <w:szCs w:val="22"/>
+      <w:lang w:val="en-US" w:eastAsia="en-US"/>
     </w:rPr>
   </w:style>
   <w:style w:type="paragraph" w:styleId="Heading1">
@@ -5554,7 +5586,6 @@
   </w:style>
   <w:style w:type="character" w:customStyle="1" w:styleId="BodyTextChar">
     <w:name w:val="Body Text Char"/>
-    <w:basedOn w:val="DefaultParagraphFont"/>
     <w:link w:val="BodyText"/>
     <w:uiPriority w:val="99"/>
     <w:semiHidden/>
@@ -5565,11 +5596,10 @@
   </w:style>
   <w:style w:type="character" w:customStyle="1" w:styleId="Heading1Char">
     <w:name w:val="Heading 1 Char"/>
-    <w:basedOn w:val="DefaultParagraphFont"/>
     <w:link w:val="Heading1"/>
     <w:uiPriority w:val="9"/>
     <w:rPr>
-      <w:rFonts w:asciiTheme="majorHAnsi" w:eastAsiaTheme="majorEastAsia" w:hAnsiTheme="majorHAnsi" w:cstheme="majorBidi"/>
+      <w:rFonts w:ascii="Calibri Light" w:eastAsia="Times New Roman" w:hAnsi="Calibri Light" w:cs="Times New Roman"/>
       <w:b/>
       <w:bCs/>
       <w:kern w:val="32"/>
@@ -5579,12 +5609,11 @@
   </w:style>
   <w:style w:type="character" w:customStyle="1" w:styleId="Heading2Char">
     <w:name w:val="Heading 2 Char"/>
-    <w:basedOn w:val="DefaultParagraphFont"/>
     <w:link w:val="Heading2"/>
     <w:uiPriority w:val="9"/>
     <w:semiHidden/>
     <w:rPr>
-      <w:rFonts w:asciiTheme="majorHAnsi" w:eastAsiaTheme="majorEastAsia" w:hAnsiTheme="majorHAnsi" w:cstheme="majorBidi"/>
+      <w:rFonts w:ascii="Calibri Light" w:eastAsia="Times New Roman" w:hAnsi="Calibri Light" w:cs="Times New Roman"/>
       <w:b/>
       <w:bCs/>
       <w:i/>
@@ -5615,11 +5644,10 @@
   </w:style>
   <w:style w:type="character" w:customStyle="1" w:styleId="TitleChar">
     <w:name w:val="Title Char"/>
-    <w:basedOn w:val="DefaultParagraphFont"/>
     <w:link w:val="Title"/>
     <w:uiPriority w:val="10"/>
     <w:rPr>
-      <w:rFonts w:asciiTheme="majorHAnsi" w:eastAsiaTheme="majorEastAsia" w:hAnsiTheme="majorHAnsi" w:cstheme="majorBidi"/>
+      <w:rFonts w:ascii="Calibri Light" w:eastAsia="Times New Roman" w:hAnsi="Calibri Light" w:cs="Times New Roman"/>
       <w:b/>
       <w:bCs/>
       <w:kern w:val="28"/>

</xml_diff>

<commit_message>
Added button for transcript and updated Resume
</commit_message>
<xml_diff>
--- a/Resume/Rahul-Resume.docx
+++ b/Resume/Rahul-Resume.docx
@@ -691,6 +691,12 @@
       </w:r>
       <w:r>
         <w:rPr>
+          <w:spacing w:val="-2"/>
+        </w:rPr>
+        <w:t xml:space="preserve">     </w:t>
+      </w:r>
+      <w:r>
+        <w:rPr>
           <w:spacing w:val="-7"/>
         </w:rPr>
         <w:t xml:space="preserve"> </w:t>
@@ -711,7 +717,7 @@
         <w:rPr>
           <w:b/>
           <w:bCs/>
-          <w:spacing w:val="-2"/>
+          <w:spacing w:val="-7"/>
         </w:rPr>
         <w:t>GPA</w:t>
       </w:r>
@@ -739,10 +745,10 @@
         <w:pStyle w:val="BodyText"/>
         <w:kinsoku w:val="0"/>
         <w:overflowPunct w:val="0"/>
-        <w:spacing w:before="103"/>
-        <w:ind w:left="116"/>
-        <w:rPr>
-          <w:spacing w:val="-4"/>
+        <w:spacing w:before="101"/>
+        <w:ind w:left="131"/>
+        <w:rPr>
+          <w:spacing w:val="-7"/>
         </w:rPr>
       </w:pPr>
       <w:r>
@@ -1170,7 +1176,7 @@
           <w:noProof/>
         </w:rPr>
         <w:pict w14:anchorId="09F1C794">
-          <v:shape id="_x0000_s1040" style="position:absolute;left:0;text-align:left;margin-left:19.5pt;margin-top:20.4pt;width:556pt;height:1.55pt;z-index:10;mso-position-horizontal-relative:page;mso-position-vertical-relative:text" coordsize="11120,31" o:allowincell="f" path="m11119,30l,30,,,11119,r,30xe" fillcolor="#328ef6" stroked="f">
+          <v:shape id="_x0000_s1040" style="position:absolute;left:0;text-align:left;margin-left:19.5pt;margin-top:20.4pt;width:556pt;height:1.55pt;z-index:9;mso-position-horizontal-relative:page;mso-position-vertical-relative:text" coordsize="11120,31" o:allowincell="f" path="m11119,30l,30,,,11119,r,30xe" fillcolor="#328ef6" stroked="f">
             <v:path arrowok="t"/>
             <w10:wrap anchorx="page"/>
           </v:shape>
@@ -1270,15 +1276,30 @@
       <w:r>
         <w:rPr>
           <w:color w:val="328EF6"/>
-        </w:rPr>
-        <w:t xml:space="preserve">TECHNICAL </w:t>
+          <w:spacing w:val="-4"/>
+        </w:rPr>
+        <w:t xml:space="preserve">          </w:t>
       </w:r>
       <w:r>
         <w:rPr>
           <w:color w:val="328EF6"/>
           <w:spacing w:val="-4"/>
         </w:rPr>
+        <w:t xml:space="preserve"> </w:t>
+      </w:r>
+      <w:r>
+        <w:rPr>
+          <w:color w:val="328EF6"/>
+          <w:spacing w:val="-4"/>
+        </w:rPr>
         <w:t>SKILL</w:t>
+      </w:r>
+      <w:r>
+        <w:rPr>
+          <w:color w:val="328EF6"/>
+          <w:spacing w:val="-4"/>
+        </w:rPr>
+        <w:t>S</w:t>
       </w:r>
     </w:p>
     <w:p>
@@ -1364,6 +1385,16 @@
         </w:rPr>
       </w:pPr>
       <w:r>
+        <w:rPr>
+          <w:b/>
+          <w:bCs/>
+        </w:rPr>
+        <w:t>Technical Skills</w:t>
+      </w:r>
+      <w:r>
+        <w:t xml:space="preserve">: </w:t>
+      </w:r>
+      <w:r>
         <w:t>Python,</w:t>
       </w:r>
       <w:r>
@@ -1439,7 +1470,19 @@
         <w:rPr>
           <w:spacing w:val="-2"/>
         </w:rPr>
-        <w:t>,Minitab</w:t>
+        <w:t>,</w:t>
+      </w:r>
+      <w:r>
+        <w:rPr>
+          <w:spacing w:val="-2"/>
+        </w:rPr>
+        <w:t xml:space="preserve"> </w:t>
+      </w:r>
+      <w:r>
+        <w:rPr>
+          <w:spacing w:val="-2"/>
+        </w:rPr>
+        <w:t>Minitab</w:t>
       </w:r>
     </w:p>
     <w:p>
@@ -1447,158 +1490,90 @@
         <w:pStyle w:val="BodyText"/>
         <w:kinsoku w:val="0"/>
         <w:overflowPunct w:val="0"/>
-        <w:spacing w:before="1"/>
-        <w:rPr>
-          <w:sz w:val="5"/>
-          <w:szCs w:val="5"/>
+        <w:spacing w:before="94"/>
+        <w:ind w:left="116"/>
+        <w:rPr>
+          <w:spacing w:val="-2"/>
         </w:rPr>
       </w:pPr>
       <w:r>
         <w:rPr>
-          <w:noProof/>
-        </w:rPr>
-        <w:pict w14:anchorId="1B824199">
-          <v:shape id="_x0000_s1041" style="position:absolute;margin-left:19.5pt;margin-top:4.3pt;width:556pt;height:1.55pt;z-index:6;mso-wrap-distance-left:0;mso-wrap-distance-right:0;mso-position-horizontal-relative:page;mso-position-vertical-relative:text" coordsize="11120,31" o:allowincell="f" path="m11119,30l,30,,,11119,r,30xe" fillcolor="#328ef6" stroked="f">
-            <v:path arrowok="t"/>
-            <w10:wrap type="topAndBottom" anchorx="page"/>
-          </v:shape>
-        </w:pict>
-      </w:r>
-    </w:p>
-    <w:p>
-      <w:pPr>
-        <w:pStyle w:val="Heading1"/>
-        <w:kinsoku w:val="0"/>
-        <w:overflowPunct w:val="0"/>
-        <w:ind w:left="3751" w:right="3745"/>
-        <w:rPr>
-          <w:color w:val="328EF6"/>
+          <w:b/>
+          <w:bCs/>
+        </w:rPr>
+        <w:t>Behavioral Skills</w:t>
+      </w:r>
+      <w:r>
+        <w:t xml:space="preserve">: </w:t>
+      </w:r>
+      <w:r>
+        <w:t>Communication,</w:t>
+      </w:r>
+      <w:r>
+        <w:rPr>
+          <w:spacing w:val="-7"/>
+        </w:rPr>
+        <w:t xml:space="preserve"> </w:t>
+      </w:r>
+      <w:r>
+        <w:t>Writing,</w:t>
+      </w:r>
+      <w:r>
+        <w:rPr>
+          <w:spacing w:val="-4"/>
+        </w:rPr>
+        <w:t xml:space="preserve"> </w:t>
+      </w:r>
+      <w:r>
+        <w:t>Presentation,</w:t>
+      </w:r>
+      <w:r>
+        <w:rPr>
+          <w:spacing w:val="-4"/>
+        </w:rPr>
+        <w:t xml:space="preserve"> </w:t>
+      </w:r>
+      <w:r>
+        <w:t>Quick</w:t>
+      </w:r>
+      <w:r>
+        <w:rPr>
+          <w:spacing w:val="-10"/>
+        </w:rPr>
+        <w:t xml:space="preserve"> </w:t>
+      </w:r>
+      <w:r>
+        <w:t>learner,</w:t>
+      </w:r>
+      <w:r>
+        <w:rPr>
+          <w:spacing w:val="-5"/>
+        </w:rPr>
+        <w:t xml:space="preserve"> </w:t>
+      </w:r>
+      <w:r>
+        <w:t>Problem</w:t>
+      </w:r>
+      <w:r>
+        <w:rPr>
+          <w:spacing w:val="1"/>
+        </w:rPr>
+        <w:t xml:space="preserve"> </w:t>
+      </w:r>
+      <w:r>
+        <w:t>Solving,</w:t>
+      </w:r>
+      <w:r>
+        <w:rPr>
+          <w:spacing w:val="-4"/>
+        </w:rPr>
+        <w:t xml:space="preserve"> </w:t>
+      </w:r>
+      <w:r>
+        <w:rPr>
           <w:spacing w:val="-2"/>
         </w:rPr>
-      </w:pPr>
-      <w:r>
-        <w:rPr>
-          <w:color w:val="328EF6"/>
-        </w:rPr>
-        <w:t>Behavioral</w:t>
-      </w:r>
-      <w:r>
-        <w:rPr>
-          <w:color w:val="328EF6"/>
-          <w:spacing w:val="29"/>
-        </w:rPr>
-        <w:t xml:space="preserve"> </w:t>
-      </w:r>
-      <w:r>
-        <w:rPr>
-          <w:color w:val="328EF6"/>
-          <w:spacing w:val="-2"/>
-        </w:rPr>
-        <w:t>Skills</w:t>
-      </w:r>
-    </w:p>
-    <w:p>
-      <w:pPr>
-        <w:pStyle w:val="BodyText"/>
-        <w:kinsoku w:val="0"/>
-        <w:overflowPunct w:val="0"/>
-        <w:spacing w:before="95"/>
-        <w:ind w:left="116"/>
-        <w:rPr>
-          <w:spacing w:val="-2"/>
-        </w:rPr>
-      </w:pPr>
-      <w:r>
-        <w:t>Communication,</w:t>
-      </w:r>
-      <w:r>
-        <w:rPr>
-          <w:spacing w:val="-7"/>
-        </w:rPr>
-        <w:t xml:space="preserve"> </w:t>
-      </w:r>
-      <w:r>
-        <w:t>Writing,</w:t>
-      </w:r>
-      <w:r>
-        <w:rPr>
-          <w:spacing w:val="-4"/>
-        </w:rPr>
-        <w:t xml:space="preserve"> </w:t>
-      </w:r>
-      <w:r>
-        <w:t>Presentation,</w:t>
-      </w:r>
-      <w:r>
-        <w:rPr>
-          <w:spacing w:val="-4"/>
-        </w:rPr>
-        <w:t xml:space="preserve"> </w:t>
-      </w:r>
-      <w:r>
-        <w:t>Quick</w:t>
-      </w:r>
-      <w:r>
-        <w:rPr>
-          <w:spacing w:val="-10"/>
-        </w:rPr>
-        <w:t xml:space="preserve"> </w:t>
-      </w:r>
-      <w:r>
-        <w:t>learner,</w:t>
-      </w:r>
-      <w:r>
-        <w:rPr>
-          <w:spacing w:val="-5"/>
-        </w:rPr>
-        <w:t xml:space="preserve"> </w:t>
-      </w:r>
-      <w:r>
-        <w:t>Problem</w:t>
-      </w:r>
-      <w:r>
-        <w:rPr>
-          <w:spacing w:val="1"/>
-        </w:rPr>
-        <w:t xml:space="preserve"> </w:t>
-      </w:r>
-      <w:r>
-        <w:t>Solving,</w:t>
-      </w:r>
-      <w:r>
-        <w:rPr>
-          <w:spacing w:val="-4"/>
-        </w:rPr>
-        <w:t xml:space="preserve"> </w:t>
-      </w:r>
-      <w:r>
-        <w:rPr>
-          <w:spacing w:val="-2"/>
-        </w:rPr>
         <w:t>collaborative</w:t>
-      </w:r>
-    </w:p>
-    <w:p>
-      <w:pPr>
-        <w:pStyle w:val="BodyText"/>
-        <w:kinsoku w:val="0"/>
-        <w:overflowPunct w:val="0"/>
-        <w:spacing w:before="1"/>
-        <w:rPr>
-          <w:sz w:val="5"/>
-          <w:szCs w:val="5"/>
-        </w:rPr>
-      </w:pPr>
-      <w:r>
-        <w:rPr>
-          <w:noProof/>
-        </w:rPr>
-        <w:pict w14:anchorId="6F1B5356">
-          <v:shape id="_x0000_s1042" style="position:absolute;margin-left:19.5pt;margin-top:4.3pt;width:556pt;height:1.55pt;z-index:7;mso-wrap-distance-left:0;mso-wrap-distance-right:0;mso-position-horizontal-relative:page;mso-position-vertical-relative:text" coordsize="11120,31" o:allowincell="f" path="m11119,30l,30,,,11119,r,30xe" fillcolor="#328ef6" stroked="f">
-            <v:path arrowok="t"/>
-            <w10:wrap type="topAndBottom" anchorx="page"/>
-          </v:shape>
-        </w:pict>
       </w:r>
     </w:p>
     <w:p>
@@ -1612,6 +1587,19 @@
           <w:spacing w:val="-2"/>
         </w:rPr>
       </w:pPr>
+      <w:r>
+        <w:rPr>
+          <w:noProof/>
+          <w:sz w:val="18"/>
+          <w:szCs w:val="18"/>
+        </w:rPr>
+        <w:pict w14:anchorId="6F1B5356">
+          <v:shape id="_x0000_s1042" style="position:absolute;left:0;text-align:left;margin-left:19.5pt;margin-top:6.65pt;width:556pt;height:1.55pt;z-index:6;mso-wrap-distance-left:0;mso-wrap-distance-right:0;mso-position-horizontal-relative:page;mso-position-vertical-relative:text" coordsize="11120,31" o:allowincell="f" path="m11119,30l,30,,,11119,r,30xe" fillcolor="#328ef6" stroked="f">
+            <v:path arrowok="t"/>
+            <w10:wrap type="topAndBottom" anchorx="page"/>
+          </v:shape>
+        </w:pict>
+      </w:r>
       <w:r>
         <w:rPr>
           <w:color w:val="328EF6"/>
@@ -1796,35 +1784,12 @@
         <w:spacing w:before="102"/>
         <w:ind w:hanging="180"/>
         <w:rPr>
+          <w:b/>
+          <w:bCs/>
           <w:sz w:val="18"/>
           <w:szCs w:val="18"/>
         </w:rPr>
       </w:pPr>
-      <w:r>
-        <w:rPr>
-          <w:b/>
-          <w:bCs/>
-          <w:sz w:val="18"/>
-          <w:szCs w:val="18"/>
-        </w:rPr>
-        <w:t>Data Cleaning in python</w:t>
-      </w:r>
-      <w:r>
-        <w:rPr>
-          <w:sz w:val="18"/>
-          <w:szCs w:val="18"/>
-        </w:rPr>
-        <w:t xml:space="preserve">: Did a data cleaning project and analysis on python which involves the use of movies dataset using the </w:t>
-      </w:r>
-      <w:r>
-        <w:rPr>
-          <w:b/>
-          <w:bCs/>
-          <w:sz w:val="18"/>
-          <w:szCs w:val="18"/>
-        </w:rPr>
-        <w:t xml:space="preserve">pandas, </w:t>
-      </w:r>
       <w:proofErr w:type="spellStart"/>
       <w:r>
         <w:rPr>
@@ -1833,7 +1798,25 @@
           <w:sz w:val="18"/>
           <w:szCs w:val="18"/>
         </w:rPr>
-        <w:t>numpy</w:t>
+        <w:t>Optiv</w:t>
+      </w:r>
+      <w:r>
+        <w:rPr>
+          <w:b/>
+          <w:bCs/>
+          <w:sz w:val="18"/>
+          <w:szCs w:val="18"/>
+        </w:rPr>
+        <w:t>e</w:t>
+      </w:r>
+      <w:r>
+        <w:rPr>
+          <w:b/>
+          <w:bCs/>
+          <w:sz w:val="18"/>
+          <w:szCs w:val="18"/>
+        </w:rPr>
+        <w:t>r</w:t>
       </w:r>
       <w:proofErr w:type="spellEnd"/>
       <w:r>
@@ -1843,14 +1826,39 @@
           <w:sz w:val="18"/>
           <w:szCs w:val="18"/>
         </w:rPr>
-        <w:t>, matplotlib, seaborne and sci-kit learn</w:t>
-      </w:r>
-      <w:r>
-        <w:rPr>
-          <w:sz w:val="18"/>
-          <w:szCs w:val="18"/>
-        </w:rPr>
-        <w:t xml:space="preserve"> libraries. It showed a strong co-relation between the movie’s gross income and with other features such as Actors, Budget etc.</w:t>
+        <w:t xml:space="preserve"> Trading at the Close</w:t>
+      </w:r>
+      <w:r>
+        <w:rPr>
+          <w:b/>
+          <w:bCs/>
+          <w:sz w:val="18"/>
+          <w:szCs w:val="18"/>
+        </w:rPr>
+        <w:t xml:space="preserve">: </w:t>
+      </w:r>
+      <w:r>
+        <w:rPr>
+          <w:sz w:val="18"/>
+          <w:szCs w:val="18"/>
+        </w:rPr>
+        <w:t xml:space="preserve">In this project I am predicting stock markets closing price by using order book and closing book data provided by </w:t>
+      </w:r>
+      <w:proofErr w:type="spellStart"/>
+      <w:r>
+        <w:rPr>
+          <w:sz w:val="18"/>
+          <w:szCs w:val="18"/>
+        </w:rPr>
+        <w:t>optiver</w:t>
+      </w:r>
+      <w:proofErr w:type="spellEnd"/>
+      <w:r>
+        <w:rPr>
+          <w:sz w:val="18"/>
+          <w:szCs w:val="18"/>
+        </w:rPr>
+        <w:t xml:space="preserve"> to provide best possible result. </w:t>
       </w:r>
     </w:p>
     <w:p>
@@ -1879,97 +1887,50 @@
           <w:sz w:val="18"/>
           <w:szCs w:val="18"/>
         </w:rPr>
-        <w:t>SQL Covid-19 Analysis</w:t>
-      </w:r>
-      <w:r>
-        <w:rPr>
-          <w:sz w:val="18"/>
-          <w:szCs w:val="18"/>
-        </w:rPr>
-        <w:t xml:space="preserve">: </w:t>
-      </w:r>
-      <w:r>
-        <w:rPr>
-          <w:sz w:val="18"/>
-          <w:szCs w:val="18"/>
-        </w:rPr>
-        <w:t>L</w:t>
-      </w:r>
-      <w:r>
-        <w:rPr>
-          <w:sz w:val="18"/>
-          <w:szCs w:val="18"/>
-        </w:rPr>
-        <w:t xml:space="preserve">everaged the </w:t>
-      </w:r>
-      <w:r>
-        <w:rPr>
-          <w:b/>
-          <w:bCs/>
-          <w:sz w:val="18"/>
-          <w:szCs w:val="18"/>
-        </w:rPr>
-        <w:t>advance SQL</w:t>
-      </w:r>
-      <w:r>
-        <w:rPr>
-          <w:sz w:val="18"/>
-          <w:szCs w:val="18"/>
-        </w:rPr>
-        <w:t xml:space="preserve"> Queries such as </w:t>
-      </w:r>
-      <w:r>
-        <w:rPr>
-          <w:b/>
-          <w:bCs/>
-          <w:sz w:val="18"/>
-          <w:szCs w:val="18"/>
-        </w:rPr>
-        <w:t>partition by</w:t>
-      </w:r>
-      <w:r>
-        <w:rPr>
-          <w:b/>
-          <w:bCs/>
-          <w:sz w:val="18"/>
-          <w:szCs w:val="18"/>
-        </w:rPr>
-        <w:t>, CTE</w:t>
-      </w:r>
-      <w:r>
-        <w:rPr>
-          <w:sz w:val="18"/>
-          <w:szCs w:val="18"/>
-        </w:rPr>
-        <w:t xml:space="preserve"> and</w:t>
-      </w:r>
-      <w:r>
-        <w:rPr>
-          <w:sz w:val="18"/>
-          <w:szCs w:val="18"/>
-        </w:rPr>
-        <w:t xml:space="preserve"> </w:t>
-      </w:r>
-      <w:r>
-        <w:rPr>
-          <w:sz w:val="18"/>
-          <w:szCs w:val="18"/>
-        </w:rPr>
-        <w:t xml:space="preserve">queries to perform deep </w:t>
-      </w:r>
-      <w:r>
-        <w:rPr>
-          <w:sz w:val="18"/>
-          <w:szCs w:val="18"/>
-        </w:rPr>
-        <w:t>a</w:t>
-      </w:r>
-      <w:r>
-        <w:rPr>
-          <w:sz w:val="18"/>
-          <w:szCs w:val="18"/>
-        </w:rPr>
-        <w:t>nalysis on Covid-19 vaccination, infection and death rates which reveled many interesting trends.</w:t>
+        <w:t>Data Cleaning in python</w:t>
+      </w:r>
+      <w:r>
+        <w:rPr>
+          <w:sz w:val="18"/>
+          <w:szCs w:val="18"/>
+        </w:rPr>
+        <w:t xml:space="preserve">: Did a data cleaning project and analysis on python which involves the use of movies dataset using the </w:t>
+      </w:r>
+      <w:r>
+        <w:rPr>
+          <w:b/>
+          <w:bCs/>
+          <w:sz w:val="18"/>
+          <w:szCs w:val="18"/>
+        </w:rPr>
+        <w:t xml:space="preserve">pandas, </w:t>
+      </w:r>
+      <w:proofErr w:type="spellStart"/>
+      <w:r>
+        <w:rPr>
+          <w:b/>
+          <w:bCs/>
+          <w:sz w:val="18"/>
+          <w:szCs w:val="18"/>
+        </w:rPr>
+        <w:t>numpy</w:t>
+      </w:r>
+      <w:proofErr w:type="spellEnd"/>
+      <w:r>
+        <w:rPr>
+          <w:b/>
+          <w:bCs/>
+          <w:sz w:val="18"/>
+          <w:szCs w:val="18"/>
+        </w:rPr>
+        <w:t>, matplotlib, seaborne and sci-kit learn</w:t>
+      </w:r>
+      <w:r>
+        <w:rPr>
+          <w:sz w:val="18"/>
+          <w:szCs w:val="18"/>
+        </w:rPr>
+        <w:t xml:space="preserve"> libraries. It showed a strong co-relation between the movie’s gross income and with other features such as Actors, Budget etc.</w:t>
       </w:r>
     </w:p>
     <w:p>
@@ -1998,53 +1959,97 @@
           <w:sz w:val="18"/>
           <w:szCs w:val="18"/>
         </w:rPr>
-        <w:t>Covid-19 Tableau Analysis</w:t>
-      </w:r>
-      <w:r>
-        <w:rPr>
-          <w:sz w:val="18"/>
-          <w:szCs w:val="18"/>
-        </w:rPr>
-        <w:t xml:space="preserve">: Using the data retrieved via SQL created a </w:t>
-      </w:r>
-      <w:r>
-        <w:rPr>
-          <w:b/>
-          <w:bCs/>
-          <w:sz w:val="18"/>
-          <w:szCs w:val="18"/>
-        </w:rPr>
-        <w:t xml:space="preserve">Tableau </w:t>
-      </w:r>
-      <w:r>
-        <w:rPr>
-          <w:b/>
-          <w:bCs/>
-          <w:sz w:val="18"/>
-          <w:szCs w:val="18"/>
-        </w:rPr>
-        <w:t>dashboard</w:t>
-      </w:r>
-      <w:r>
-        <w:rPr>
-          <w:sz w:val="18"/>
-          <w:szCs w:val="18"/>
-        </w:rPr>
-        <w:t xml:space="preserve"> to visualize that Covid-19 data. This includes </w:t>
-      </w:r>
-      <w:r>
-        <w:rPr>
-          <w:sz w:val="18"/>
-          <w:szCs w:val="18"/>
-        </w:rPr>
-        <w:t xml:space="preserve">Tableau </w:t>
-      </w:r>
-      <w:r>
-        <w:rPr>
-          <w:sz w:val="18"/>
-          <w:szCs w:val="18"/>
-        </w:rPr>
-        <w:t>of infection rates, death rate across the continents, death rate by year and other such graphs.</w:t>
+        <w:t>SQL Covid-19 Analysis</w:t>
+      </w:r>
+      <w:r>
+        <w:rPr>
+          <w:sz w:val="18"/>
+          <w:szCs w:val="18"/>
+        </w:rPr>
+        <w:t xml:space="preserve">: </w:t>
+      </w:r>
+      <w:r>
+        <w:rPr>
+          <w:sz w:val="18"/>
+          <w:szCs w:val="18"/>
+        </w:rPr>
+        <w:t>L</w:t>
+      </w:r>
+      <w:r>
+        <w:rPr>
+          <w:sz w:val="18"/>
+          <w:szCs w:val="18"/>
+        </w:rPr>
+        <w:t xml:space="preserve">everaged the </w:t>
+      </w:r>
+      <w:r>
+        <w:rPr>
+          <w:b/>
+          <w:bCs/>
+          <w:sz w:val="18"/>
+          <w:szCs w:val="18"/>
+        </w:rPr>
+        <w:t>advance SQL</w:t>
+      </w:r>
+      <w:r>
+        <w:rPr>
+          <w:sz w:val="18"/>
+          <w:szCs w:val="18"/>
+        </w:rPr>
+        <w:t xml:space="preserve"> Queries such as </w:t>
+      </w:r>
+      <w:r>
+        <w:rPr>
+          <w:b/>
+          <w:bCs/>
+          <w:sz w:val="18"/>
+          <w:szCs w:val="18"/>
+        </w:rPr>
+        <w:t>partition by</w:t>
+      </w:r>
+      <w:r>
+        <w:rPr>
+          <w:b/>
+          <w:bCs/>
+          <w:sz w:val="18"/>
+          <w:szCs w:val="18"/>
+        </w:rPr>
+        <w:t>, CTE</w:t>
+      </w:r>
+      <w:r>
+        <w:rPr>
+          <w:sz w:val="18"/>
+          <w:szCs w:val="18"/>
+        </w:rPr>
+        <w:t xml:space="preserve"> and</w:t>
+      </w:r>
+      <w:r>
+        <w:rPr>
+          <w:sz w:val="18"/>
+          <w:szCs w:val="18"/>
+        </w:rPr>
+        <w:t xml:space="preserve"> </w:t>
+      </w:r>
+      <w:r>
+        <w:rPr>
+          <w:sz w:val="18"/>
+          <w:szCs w:val="18"/>
+        </w:rPr>
+        <w:t xml:space="preserve">queries to perform deep </w:t>
+      </w:r>
+      <w:r>
+        <w:rPr>
+          <w:sz w:val="18"/>
+          <w:szCs w:val="18"/>
+        </w:rPr>
+        <w:t>a</w:t>
+      </w:r>
+      <w:r>
+        <w:rPr>
+          <w:sz w:val="18"/>
+          <w:szCs w:val="18"/>
+        </w:rPr>
+        <w:t>nalysis on Covid-19 vaccination, infection and death rates which reveled many interesting trends.</w:t>
       </w:r>
     </w:p>
     <w:p>
@@ -2073,8 +2078,83 @@
           <w:sz w:val="18"/>
           <w:szCs w:val="18"/>
         </w:rPr>
+        <w:t>Covid-19 Tableau Analysis</w:t>
+      </w:r>
+      <w:r>
+        <w:rPr>
+          <w:sz w:val="18"/>
+          <w:szCs w:val="18"/>
+        </w:rPr>
+        <w:t xml:space="preserve">: Using the data retrieved via SQL created a </w:t>
+      </w:r>
+      <w:r>
+        <w:rPr>
+          <w:b/>
+          <w:bCs/>
+          <w:sz w:val="18"/>
+          <w:szCs w:val="18"/>
+        </w:rPr>
+        <w:t xml:space="preserve">Tableau </w:t>
+      </w:r>
+      <w:r>
+        <w:rPr>
+          <w:b/>
+          <w:bCs/>
+          <w:sz w:val="18"/>
+          <w:szCs w:val="18"/>
+        </w:rPr>
+        <w:t>dashboard</w:t>
+      </w:r>
+      <w:r>
+        <w:rPr>
+          <w:sz w:val="18"/>
+          <w:szCs w:val="18"/>
+        </w:rPr>
+        <w:t xml:space="preserve"> to visualize that Covid-19 data. This includes </w:t>
+      </w:r>
+      <w:r>
+        <w:rPr>
+          <w:sz w:val="18"/>
+          <w:szCs w:val="18"/>
+        </w:rPr>
+        <w:t xml:space="preserve">Tableau </w:t>
+      </w:r>
+      <w:r>
+        <w:rPr>
+          <w:sz w:val="18"/>
+          <w:szCs w:val="18"/>
+        </w:rPr>
+        <w:t>of infection rates, death rate across the continents, death rate by year and other such graphs.</w:t>
+      </w:r>
+    </w:p>
+    <w:p>
+      <w:pPr>
+        <w:pStyle w:val="ListParagraph"/>
+        <w:numPr>
+          <w:ilvl w:val="1"/>
+          <w:numId w:val="1"/>
+        </w:numPr>
+        <w:tabs>
+          <w:tab w:val="left" w:pos="387"/>
+        </w:tabs>
+        <w:kinsoku w:val="0"/>
+        <w:overflowPunct w:val="0"/>
+        <w:spacing w:before="102"/>
+        <w:ind w:hanging="180"/>
+        <w:rPr>
+          <w:sz w:val="18"/>
+          <w:szCs w:val="18"/>
+        </w:rPr>
+      </w:pPr>
+      <w:r>
+        <w:rPr>
+          <w:b/>
+          <w:bCs/>
+          <w:sz w:val="18"/>
+          <w:szCs w:val="18"/>
+        </w:rPr>
         <w:pict w14:anchorId="0658F265">
-          <v:shape id="_x0000_s1043" style="position:absolute;left:0;text-align:left;margin-left:19.5pt;margin-top:28.8pt;width:556pt;height:1.55pt;z-index:8;mso-wrap-distance-left:0;mso-wrap-distance-right:0;mso-position-horizontal-relative:page;mso-position-vertical-relative:text" coordsize="11120,31" o:allowincell="f" path="m11119,30l,30,,,11119,r,30xe" fillcolor="#328ef6" stroked="f">
+          <v:shape id="_x0000_s1043" style="position:absolute;left:0;text-align:left;margin-left:19.5pt;margin-top:28.8pt;width:556pt;height:1.55pt;z-index:7;mso-wrap-distance-left:0;mso-wrap-distance-right:0;mso-position-horizontal-relative:page;mso-position-vertical-relative:text" coordsize="11120,31" o:allowincell="f" path="m11119,30l,30,,,11119,r,30xe" fillcolor="#328ef6" stroked="f">
             <v:path arrowok="t"/>
             <w10:wrap type="topAndBottom" anchorx="page"/>
           </v:shape>
@@ -2163,7 +2243,7 @@
           <w:noProof/>
         </w:rPr>
         <w:pict w14:anchorId="1D57D2C0">
-          <v:shape id="_x0000_s1044" type="#_x0000_t202" style="position:absolute;margin-left:19.5pt;margin-top:3.55pt;width:556pt;height:15.05pt;z-index:9;mso-wrap-distance-left:0;mso-wrap-distance-right:0;mso-position-horizontal-relative:page;mso-position-vertical-relative:text" o:allowincell="f" fillcolor="#ebf4fe" stroked="f">
+          <v:shape id="_x0000_s1044" type="#_x0000_t202" style="position:absolute;margin-left:19.5pt;margin-top:3.55pt;width:556pt;height:15.05pt;z-index:8;mso-wrap-distance-left:0;mso-wrap-distance-right:0;mso-position-horizontal-relative:page;mso-position-vertical-relative:text" o:allowincell="f" fillcolor="#ebf4fe" stroked="f">
             <v:textbox inset="0,0,0,0">
               <w:txbxContent>
                 <w:p>
@@ -4406,7 +4486,7 @@
           <w:noProof/>
         </w:rPr>
         <w:pict w14:anchorId="106446BB">
-          <v:shape id="_x0000_s1046" style="position:absolute;left:0;text-align:left;margin-left:19.5pt;margin-top:17.85pt;width:556pt;height:1.55pt;z-index:11;mso-position-horizontal-relative:page;mso-position-vertical-relative:text" coordsize="11120,31" o:allowincell="f" path="m11119,30l,30,,,11119,r,30xe" fillcolor="#328ef6" stroked="f">
+          <v:shape id="_x0000_s1046" style="position:absolute;left:0;text-align:left;margin-left:19.5pt;margin-top:17.85pt;width:556pt;height:1.55pt;z-index:10;mso-position-horizontal-relative:page;mso-position-vertical-relative:text" coordsize="11120,31" o:allowincell="f" path="m11119,30l,30,,,11119,r,30xe" fillcolor="#328ef6" stroked="f">
             <v:path arrowok="t"/>
             <w10:wrap anchorx="page"/>
           </v:shape>

</xml_diff>